<commit_message>
UPDATED Background and Introduction 4/18/18 10:47AM
</commit_message>
<xml_diff>
--- a/MCDB 187AL/UPDATED Background and Introduction MCDB 187AL.docx
+++ b/MCDB 187AL/UPDATED Background and Introduction MCDB 187AL.docx
@@ -81,7 +81,176 @@
         <w:t>– Backgr</w:t>
       </w:r>
       <w:r>
-        <w:t xml:space="preserve">ound that explains the problem </w:t>
+        <w:t>ound that explains the problem:</w:t>
+      </w:r>
+    </w:p>
+    <w:p>
+      <w:r>
+        <w:t>Maintaining oak ecosystems (</w:t>
+      </w:r>
+      <w:proofErr w:type="spellStart"/>
+      <w:r>
+        <w:t>Sork</w:t>
+      </w:r>
+      <w:proofErr w:type="spellEnd"/>
+      <w:r>
+        <w:t xml:space="preserve"> et al. 2016)</w:t>
+      </w:r>
+      <w:r>
+        <w:t xml:space="preserve"> is economically valuable</w:t>
+      </w:r>
+      <w:r>
+        <w:t>.</w:t>
+      </w:r>
+    </w:p>
+    <w:p>
+      <w:r>
+        <w:t>It i</w:t>
+      </w:r>
+      <w:r>
+        <w:t xml:space="preserve">s a natural resource </w:t>
+      </w:r>
+      <w:r>
+        <w:t>for</w:t>
+      </w:r>
+      <w:r>
+        <w:t xml:space="preserve"> hardwood lumber (</w:t>
+      </w:r>
+      <w:proofErr w:type="spellStart"/>
+      <w:r>
+        <w:t>Luppold</w:t>
+      </w:r>
+      <w:proofErr w:type="spellEnd"/>
+      <w:r>
+        <w:t xml:space="preserve"> and </w:t>
+      </w:r>
+      <w:proofErr w:type="spellStart"/>
+      <w:r>
+        <w:t>Bumgardner</w:t>
+      </w:r>
+      <w:proofErr w:type="spellEnd"/>
+      <w:r>
+        <w:t xml:space="preserve"> 2013)</w:t>
+      </w:r>
+    </w:p>
+    <w:p>
+      <w:r>
+        <w:t xml:space="preserve"> </w:t>
+      </w:r>
+      <w:proofErr w:type="gramStart"/>
+      <w:r>
+        <w:t>in</w:t>
+      </w:r>
+      <w:proofErr w:type="gramEnd"/>
+      <w:r>
+        <w:t xml:space="preserve"> hunting and range lands (</w:t>
+      </w:r>
+      <w:proofErr w:type="spellStart"/>
+      <w:r>
+        <w:t>Standiford</w:t>
+      </w:r>
+      <w:proofErr w:type="spellEnd"/>
+      <w:r>
+        <w:t xml:space="preserve"> and Howitt 1993; Kroeger et al. 2010) and </w:t>
+      </w:r>
+    </w:p>
+    <w:p>
+      <w:proofErr w:type="gramStart"/>
+      <w:r>
+        <w:t>as</w:t>
+      </w:r>
+      <w:proofErr w:type="gramEnd"/>
+      <w:r>
+        <w:t xml:space="preserve"> a source of nutrition </w:t>
+      </w:r>
+      <w:r>
+        <w:t>(Dahlgren et al. 1997; Herman et al. 2003)</w:t>
+      </w:r>
+      <w:r>
+        <w:t>.</w:t>
+      </w:r>
+      <w:r>
+        <w:t xml:space="preserve"> </w:t>
+      </w:r>
+    </w:p>
+    <w:p>
+      <w:r>
+        <w:t>Thirdly, oaks</w:t>
+      </w:r>
+    </w:p>
+    <w:p>
+      <w:proofErr w:type="gramStart"/>
+      <w:r>
+        <w:t>are</w:t>
+      </w:r>
+      <w:proofErr w:type="gramEnd"/>
+      <w:r>
+        <w:t xml:space="preserve"> an important means of stabilizing the habitats of aquatic and terrestrial</w:t>
+      </w:r>
+    </w:p>
+    <w:p>
+      <w:proofErr w:type="gramStart"/>
+      <w:r>
+        <w:t>animals</w:t>
+      </w:r>
+      <w:proofErr w:type="gramEnd"/>
+      <w:r>
+        <w:t xml:space="preserve"> (</w:t>
+      </w:r>
+      <w:proofErr w:type="spellStart"/>
+      <w:r>
+        <w:t>Dosskey</w:t>
+      </w:r>
+      <w:proofErr w:type="spellEnd"/>
+      <w:r>
+        <w:t xml:space="preserve"> et al. 1997; Kroeger et al. 2010).</w:t>
+      </w:r>
+    </w:p>
+    <w:p>
+      <w:r>
+        <w:t>Fourthly, oaks are used to beautify modern civilized areas and</w:t>
+      </w:r>
+    </w:p>
+    <w:p>
+      <w:r>
+        <w:t>As food by native cultures (</w:t>
+      </w:r>
+      <w:proofErr w:type="spellStart"/>
+      <w:r>
+        <w:t>Pavlik</w:t>
+      </w:r>
+      <w:proofErr w:type="spellEnd"/>
+      <w:r>
+        <w:t xml:space="preserve"> et al. 1991; Anderson 2005).</w:t>
+      </w:r>
+    </w:p>
+    <w:p>
+      <w:r>
+        <w:t xml:space="preserve">And thus, the maintenance of oak ecosystems is essential. </w:t>
+      </w:r>
+    </w:p>
+    <w:p>
+      <w:r>
+        <w:t>Oaks are planted by selective</w:t>
+      </w:r>
+      <w:r>
+        <w:t xml:space="preserve"> harvesting and their natural</w:t>
+      </w:r>
+    </w:p>
+    <w:p>
+      <w:r>
+        <w:t>reproduction</w:t>
+      </w:r>
+      <w:bookmarkStart w:id="0" w:name="_GoBack"/>
+      <w:bookmarkEnd w:id="0"/>
+      <w:r>
+        <w:t>, however the c</w:t>
+      </w:r>
+      <w:r>
+        <w:t xml:space="preserve"> </w:t>
+      </w:r>
+      <w:r>
+        <w:t xml:space="preserve"> </w:t>
       </w:r>
     </w:p>
     <w:p>
@@ -112,7 +281,47 @@
     </w:p>
     <w:p>
       <w:r>
-        <w:t xml:space="preserve">– Reasons for conducting the research </w:t>
+        <w:t>– Reasons for conducting the research</w:t>
+      </w:r>
+      <w:r>
+        <w:t>:</w:t>
+      </w:r>
+    </w:p>
+    <w:p>
+      <w:r>
+        <w:t>Since Management and maintenance of oak ecosystems is a high</w:t>
+      </w:r>
+    </w:p>
+    <w:p>
+      <w:r>
+        <w:t>Priority</w:t>
+      </w:r>
+      <w:r>
+        <w:t xml:space="preserve"> (see Background That Explains the Problem)</w:t>
+      </w:r>
+      <w:r>
+        <w:t>,</w:t>
+      </w:r>
+      <w:r>
+        <w:t xml:space="preserve"> it is essential to ensure they are optimally doing this.</w:t>
+      </w:r>
+    </w:p>
+    <w:p>
+      <w:r>
+        <w:t>Annotating their genome will allow us to perform epigenetic</w:t>
+      </w:r>
+    </w:p>
+    <w:p>
+      <w:r>
+        <w:t>Experiments on the Valley Oak genome to determine if this</w:t>
+      </w:r>
+    </w:p>
+    <w:p>
+      <w:r>
+        <w:t>Is the case.</w:t>
+      </w:r>
+      <w:r>
+        <w:t xml:space="preserve"> </w:t>
       </w:r>
     </w:p>
     <w:p>
@@ -138,6 +347,7 @@
     </w:p>
     <w:p>
       <w:r>
+        <w:lastRenderedPageBreak/>
         <w:t>• State how your w</w:t>
       </w:r>
       <w:r>
@@ -204,17 +414,23 @@
           <w:sz w:val="36"/>
           <w:szCs w:val="36"/>
         </w:rPr>
-        <w:t>CITE AUTHORS IN Y</w:t>
-      </w:r>
-      <w:bookmarkStart w:id="0" w:name="_GoBack"/>
-      <w:bookmarkEnd w:id="0"/>
+        <w:t xml:space="preserve">CITE AUTHORS IN </w:t>
+      </w:r>
       <w:r>
         <w:rPr>
           <w:rFonts w:ascii="Times New Roman" w:hAnsi="Times New Roman" w:cs="Times New Roman"/>
           <w:sz w:val="36"/>
           <w:szCs w:val="36"/>
         </w:rPr>
-        <w:t>OUR BACKGROUND</w:t>
+        <w:t>YOUR</w:t>
+      </w:r>
+      <w:r>
+        <w:rPr>
+          <w:rFonts w:ascii="Times New Roman" w:hAnsi="Times New Roman" w:cs="Times New Roman"/>
+          <w:sz w:val="36"/>
+          <w:szCs w:val="36"/>
+        </w:rPr>
+        <w:t xml:space="preserve"> BACKGROUND</w:t>
       </w:r>
       <w:r>
         <w:rPr>
@@ -778,7 +994,6 @@
   <w:style w:type="character" w:default="1" w:styleId="DefaultParagraphFont">
     <w:name w:val="Default Paragraph Font"/>
     <w:uiPriority w:val="1"/>
-    <w:semiHidden/>
     <w:unhideWhenUsed/>
   </w:style>
   <w:style w:type="table" w:default="1" w:styleId="TableNormal">

</xml_diff>

<commit_message>
UPDATED Background and Introduction 4/18/18 10:58AM
</commit_message>
<xml_diff>
--- a/MCDB 187AL/UPDATED Background and Introduction MCDB 187AL.docx
+++ b/MCDB 187AL/UPDATED Background and Introduction MCDB 187AL.docx
@@ -11,23 +11,13 @@
           <w:szCs w:val="24"/>
         </w:rPr>
       </w:pPr>
-      <w:proofErr w:type="spellStart"/>
-      <w:r>
-        <w:rPr>
-          <w:rFonts w:ascii="Times New Roman" w:hAnsi="Times New Roman" w:cs="Times New Roman"/>
-          <w:sz w:val="24"/>
-          <w:szCs w:val="24"/>
-        </w:rPr>
-        <w:t>Tanveer</w:t>
-      </w:r>
-      <w:proofErr w:type="spellEnd"/>
-      <w:r>
-        <w:rPr>
-          <w:rFonts w:ascii="Times New Roman" w:hAnsi="Times New Roman" w:cs="Times New Roman"/>
-          <w:sz w:val="24"/>
-          <w:szCs w:val="24"/>
-        </w:rPr>
-        <w:t xml:space="preserve"> Salim</w:t>
+      <w:r>
+        <w:rPr>
+          <w:rFonts w:ascii="Times New Roman" w:hAnsi="Times New Roman" w:cs="Times New Roman"/>
+          <w:sz w:val="24"/>
+          <w:szCs w:val="24"/>
+        </w:rPr>
+        <w:t>Tanveer Salim</w:t>
       </w:r>
     </w:p>
     <w:p>
@@ -86,15 +76,7 @@
     </w:p>
     <w:p>
       <w:r>
-        <w:t>Maintaining oak ecosystems (</w:t>
-      </w:r>
-      <w:proofErr w:type="spellStart"/>
-      <w:r>
-        <w:t>Sork</w:t>
-      </w:r>
-      <w:proofErr w:type="spellEnd"/>
-      <w:r>
-        <w:t xml:space="preserve"> et al. 2016)</w:t>
+        <w:t>Maintaining oak ecosystems (Sork et al. 2016)</w:t>
       </w:r>
       <w:r>
         <w:t xml:space="preserve"> is economically valuable</w:t>
@@ -114,215 +96,222 @@
         <w:t>for</w:t>
       </w:r>
       <w:r>
-        <w:t xml:space="preserve"> hardwood lumber (</w:t>
-      </w:r>
-      <w:proofErr w:type="spellStart"/>
-      <w:r>
-        <w:t>Luppold</w:t>
-      </w:r>
-      <w:proofErr w:type="spellEnd"/>
-      <w:r>
-        <w:t xml:space="preserve"> and </w:t>
-      </w:r>
-      <w:proofErr w:type="spellStart"/>
-      <w:r>
-        <w:t>Bumgardner</w:t>
-      </w:r>
-      <w:proofErr w:type="spellEnd"/>
-      <w:r>
-        <w:t xml:space="preserve"> 2013)</w:t>
-      </w:r>
-    </w:p>
-    <w:p>
+        <w:t xml:space="preserve"> hardwood lumber (Luppold and Bumgardner 2013)</w:t>
+      </w:r>
+    </w:p>
+    <w:p>
+      <w:r>
+        <w:t xml:space="preserve"> in hunting and range lands (Standiford and Howitt 1993; Kroeger et al. 2010) and </w:t>
+      </w:r>
+    </w:p>
+    <w:p>
+      <w:r>
+        <w:t xml:space="preserve">as a source of nutrition </w:t>
+      </w:r>
+      <w:r>
+        <w:t>(Dahlgren et al. 1997; Herman et al. 2003)</w:t>
+      </w:r>
+      <w:r>
+        <w:t>.</w:t>
+      </w:r>
       <w:r>
         <w:t xml:space="preserve"> </w:t>
       </w:r>
-      <w:proofErr w:type="gramStart"/>
-      <w:r>
-        <w:t>in</w:t>
-      </w:r>
-      <w:proofErr w:type="gramEnd"/>
-      <w:r>
-        <w:t xml:space="preserve"> hunting and range lands (</w:t>
-      </w:r>
-      <w:proofErr w:type="spellStart"/>
-      <w:r>
-        <w:t>Standiford</w:t>
-      </w:r>
-      <w:proofErr w:type="spellEnd"/>
-      <w:r>
-        <w:t xml:space="preserve"> and Howitt 1993; Kroeger et al. 2010) and </w:t>
-      </w:r>
-    </w:p>
-    <w:p>
-      <w:proofErr w:type="gramStart"/>
-      <w:r>
-        <w:t>as</w:t>
-      </w:r>
-      <w:proofErr w:type="gramEnd"/>
-      <w:r>
-        <w:t xml:space="preserve"> a source of nutrition </w:t>
-      </w:r>
-      <w:r>
-        <w:t>(Dahlgren et al. 1997; Herman et al. 2003)</w:t>
-      </w:r>
-      <w:r>
-        <w:t>.</w:t>
+    </w:p>
+    <w:p>
+      <w:r>
+        <w:t>Thirdly, oaks</w:t>
+      </w:r>
+    </w:p>
+    <w:p>
+      <w:r>
+        <w:t>are an important means of stabilizing the habitats of aquatic and terrestrial</w:t>
+      </w:r>
+    </w:p>
+    <w:p>
+      <w:r>
+        <w:t>animals (Dosskey et al. 1997; Kroeger et al. 2010).</w:t>
+      </w:r>
+    </w:p>
+    <w:p>
+      <w:r>
+        <w:t>Fourthly, oaks are used to beautify modern civilized areas and</w:t>
+      </w:r>
+    </w:p>
+    <w:p>
+      <w:r>
+        <w:t>As food by native cultures (Pavlik et al. 1991; Anderson 2005).</w:t>
+      </w:r>
+    </w:p>
+    <w:p>
+      <w:r>
+        <w:t xml:space="preserve">And thus, the maintenance of oak ecosystems is essential. </w:t>
+      </w:r>
+    </w:p>
+    <w:p>
+      <w:r>
+        <w:t>Oaks are planted by selective</w:t>
+      </w:r>
+      <w:r>
+        <w:t xml:space="preserve"> harvesting and their natural</w:t>
+      </w:r>
+    </w:p>
+    <w:p>
+      <w:r>
+        <w:t>reproduction</w:t>
+      </w:r>
+      <w:r>
+        <w:t>, however a problem with selective harvesting</w:t>
+      </w:r>
+    </w:p>
+    <w:p>
+      <w:r>
+        <w:t xml:space="preserve">is how to do this locally taking rapid climate change into </w:t>
+      </w:r>
+    </w:p>
+    <w:p>
+      <w:r>
+        <w:t xml:space="preserve">consideration </w:t>
+      </w:r>
+      <w:r>
+        <w:t>(Spittlehouse and Stewart 2004; Millaret al. 2007; Aitken and Whitlock</w:t>
       </w:r>
       <w:r>
         <w:t xml:space="preserve"> </w:t>
       </w:r>
-    </w:p>
-    <w:p>
-      <w:r>
-        <w:t>Thirdly, oaks</w:t>
-      </w:r>
-    </w:p>
-    <w:p>
-      <w:proofErr w:type="gramStart"/>
-      <w:r>
-        <w:t>are</w:t>
-      </w:r>
-      <w:proofErr w:type="gramEnd"/>
-      <w:r>
-        <w:t xml:space="preserve"> an important means of stabilizing the habitats of aquatic and terrestrial</w:t>
-      </w:r>
-    </w:p>
-    <w:p>
-      <w:proofErr w:type="gramStart"/>
-      <w:r>
-        <w:t>animals</w:t>
-      </w:r>
-      <w:proofErr w:type="gramEnd"/>
-      <w:r>
-        <w:t xml:space="preserve"> (</w:t>
-      </w:r>
-      <w:proofErr w:type="spellStart"/>
-      <w:r>
-        <w:t>Dosskey</w:t>
-      </w:r>
-      <w:proofErr w:type="spellEnd"/>
-      <w:r>
-        <w:t xml:space="preserve"> et al. 1997; Kroeger et al. 2010).</w:t>
-      </w:r>
-    </w:p>
-    <w:p>
-      <w:r>
-        <w:t>Fourthly, oaks are used to beautify modern civilized areas and</w:t>
-      </w:r>
-    </w:p>
-    <w:p>
-      <w:r>
-        <w:t>As food by native cultures (</w:t>
-      </w:r>
-      <w:proofErr w:type="spellStart"/>
-      <w:r>
-        <w:t>Pavlik</w:t>
-      </w:r>
-      <w:proofErr w:type="spellEnd"/>
-      <w:r>
-        <w:t xml:space="preserve"> et al. 1991; Anderson 2005).</w:t>
-      </w:r>
-    </w:p>
-    <w:p>
-      <w:r>
-        <w:t xml:space="preserve">And thus, the maintenance of oak ecosystems is essential. </w:t>
-      </w:r>
-    </w:p>
-    <w:p>
-      <w:r>
-        <w:t>Oaks are planted by selective</w:t>
-      </w:r>
-      <w:r>
-        <w:t xml:space="preserve"> harvesting and their natural</w:t>
-      </w:r>
-    </w:p>
-    <w:p>
-      <w:r>
-        <w:t>reproduction</w:t>
+      <w:r>
+        <w:t>2013; Aitken et al. 2008).</w:t>
+      </w:r>
+    </w:p>
+    <w:p>
+      <w:r>
+        <w:t>Climates around the world are quickly changing due to industrialization.</w:t>
+      </w:r>
+    </w:p>
+    <w:p>
+      <w:r>
+        <w:t>And this may disrupt the health of oak ecosystems. Researchers wish</w:t>
+      </w:r>
+    </w:p>
+    <w:p>
+      <w:r>
+        <w:t>To better understand the</w:t>
+      </w:r>
+      <w:r>
+        <w:t xml:space="preserve"> genes that control the oak’s adaptation to</w:t>
+      </w:r>
+    </w:p>
+    <w:p>
+      <w:r>
+        <w:t>Climate change. This will allow genetic engineers to engineer seeds</w:t>
+      </w:r>
+    </w:p>
+    <w:p>
+      <w:r>
+        <w:t>That are resistant to extremes in climate change (Sork et al 2016).</w:t>
       </w:r>
       <w:bookmarkStart w:id="0" w:name="_GoBack"/>
       <w:bookmarkEnd w:id="0"/>
-      <w:r>
-        <w:t>, however the c</w:t>
+    </w:p>
+    <w:p>
+      <w:r>
+        <w:t xml:space="preserve">– Problem being investigated: </w:t>
+      </w:r>
+    </w:p>
+    <w:p>
+      <w:r>
+        <w:t xml:space="preserve">Annotate genome that we may perform epigenetic experiments on Quercus </w:t>
+      </w:r>
+      <w:r>
+        <w:t xml:space="preserve">lobata. </w:t>
+      </w:r>
+    </w:p>
+    <w:p>
+      <w:r>
+        <w:t>– Reasons for conducting the research</w:t>
+      </w:r>
+      <w:r>
+        <w:t>:</w:t>
+      </w:r>
+    </w:p>
+    <w:p>
+      <w:r>
+        <w:lastRenderedPageBreak/>
+        <w:t xml:space="preserve">Since </w:t>
+      </w:r>
+      <w:r>
+        <w:t>rapid climate change affects effectiveness</w:t>
+      </w:r>
+    </w:p>
+    <w:p>
+      <w:r>
+        <w:t xml:space="preserve">Of selective harvesting as a means to preserve </w:t>
+      </w:r>
+    </w:p>
+    <w:p>
+      <w:r>
+        <w:t>Oak ecosystems, understanding the genes that</w:t>
+      </w:r>
+    </w:p>
+    <w:p>
+      <w:r>
+        <w:t>Affect Oak’s adaptations to the environment</w:t>
+      </w:r>
+    </w:p>
+    <w:p>
+      <w:r>
+        <w:t>Will allow researchers to engineer oak seeds</w:t>
+      </w:r>
+    </w:p>
+    <w:p>
+      <w:r>
+        <w:t>That may be exposed to much warmer climates,</w:t>
+      </w:r>
+    </w:p>
+    <w:p>
+      <w:r>
+        <w:t>especially in the next fifty years (</w:t>
+      </w:r>
+      <w:r>
+        <w:t>Sork et al. 2010)</w:t>
+      </w:r>
+    </w:p>
+    <w:p>
+      <w:r>
+        <w:t>Management and maintenance of oak ecosystems is a high</w:t>
+      </w:r>
+    </w:p>
+    <w:p>
+      <w:r>
+        <w:t>Priority</w:t>
+      </w:r>
+      <w:r>
+        <w:t xml:space="preserve"> (see Background That Explains the Problem)</w:t>
+      </w:r>
+      <w:r>
+        <w:t>,</w:t>
+      </w:r>
+      <w:r>
+        <w:t xml:space="preserve"> it is essential to ensure they are optimally doing this.</w:t>
+      </w:r>
+    </w:p>
+    <w:p>
+      <w:r>
+        <w:t>Annotating their genome will allow us to perform epigenetic</w:t>
+      </w:r>
+    </w:p>
+    <w:p>
+      <w:r>
+        <w:t>Experiments on the Valley Oak genome to determine if this</w:t>
+      </w:r>
+    </w:p>
+    <w:p>
+      <w:r>
+        <w:t>Is the case.</w:t>
       </w:r>
       <w:r>
         <w:t xml:space="preserve"> </w:t>
       </w:r>
-      <w:r>
-        <w:t xml:space="preserve"> </w:t>
-      </w:r>
-    </w:p>
-    <w:p>
-      <w:r>
-        <w:t xml:space="preserve">– Problem being investigated: </w:t>
-      </w:r>
-    </w:p>
-    <w:p>
-      <w:r>
-        <w:t xml:space="preserve">Annotate genome that we may perform epigenetic experiments on </w:t>
-      </w:r>
-      <w:proofErr w:type="spellStart"/>
-      <w:r>
-        <w:t>Quercus</w:t>
-      </w:r>
-      <w:proofErr w:type="spellEnd"/>
-      <w:r>
-        <w:t xml:space="preserve"> </w:t>
-      </w:r>
-      <w:proofErr w:type="spellStart"/>
-      <w:r>
-        <w:t>lobata</w:t>
-      </w:r>
-      <w:proofErr w:type="spellEnd"/>
-      <w:r>
-        <w:t xml:space="preserve">. </w:t>
-      </w:r>
-    </w:p>
-    <w:p>
-      <w:r>
-        <w:t>– Reasons for conducting the research</w:t>
-      </w:r>
-      <w:r>
-        <w:t>:</w:t>
-      </w:r>
-    </w:p>
-    <w:p>
-      <w:r>
-        <w:t>Since Management and maintenance of oak ecosystems is a high</w:t>
-      </w:r>
-    </w:p>
-    <w:p>
-      <w:r>
-        <w:t>Priority</w:t>
-      </w:r>
-      <w:r>
-        <w:t xml:space="preserve"> (see Background That Explains the Problem)</w:t>
-      </w:r>
-      <w:r>
-        <w:t>,</w:t>
-      </w:r>
-      <w:r>
-        <w:t xml:space="preserve"> it is essential to ensure they are optimally doing this.</w:t>
-      </w:r>
-    </w:p>
-    <w:p>
-      <w:r>
-        <w:t>Annotating their genome will allow us to perform epigenetic</w:t>
-      </w:r>
-    </w:p>
-    <w:p>
-      <w:r>
-        <w:t>Experiments on the Valley Oak genome to determine if this</w:t>
-      </w:r>
-    </w:p>
-    <w:p>
-      <w:r>
-        <w:t>Is the case.</w:t>
-      </w:r>
-      <w:r>
-        <w:t xml:space="preserve"> </w:t>
-      </w:r>
     </w:p>
     <w:p>
       <w:r>
@@ -334,20 +323,11 @@
     </w:p>
     <w:p>
       <w:r>
-        <w:t xml:space="preserve">The </w:t>
-      </w:r>
-      <w:proofErr w:type="spellStart"/>
-      <w:r>
-        <w:t>Pelligrini</w:t>
-      </w:r>
-      <w:proofErr w:type="spellEnd"/>
-      <w:r>
-        <w:t xml:space="preserve"> Lab and others have: </w:t>
-      </w:r>
-    </w:p>
-    <w:p>
-      <w:r>
-        <w:lastRenderedPageBreak/>
+        <w:t xml:space="preserve">The Pelligrini Lab and others have: </w:t>
+      </w:r>
+    </w:p>
+    <w:p>
+      <w:r>
         <w:t>• State how your w</w:t>
       </w:r>
       <w:r>
@@ -371,20 +351,7 @@
     </w:p>
     <w:p>
       <w:r>
-        <w:t xml:space="preserve">• Briefly describe the experiment, </w:t>
-      </w:r>
-      <w:proofErr w:type="gramStart"/>
-      <w:r>
-        <w:t>hypothesis(</w:t>
-      </w:r>
-      <w:proofErr w:type="spellStart"/>
-      <w:proofErr w:type="gramEnd"/>
-      <w:r>
-        <w:t>es</w:t>
-      </w:r>
-      <w:proofErr w:type="spellEnd"/>
-      <w:r>
-        <w:t>), research question(s); general experimental design or method</w:t>
+        <w:t>• Briefly describe the experiment, hypothesis(es), research question(s); general experimental design or method</w:t>
       </w:r>
     </w:p>
     <w:p/>
@@ -540,25 +507,8 @@
           <w:sz w:val="24"/>
           <w:szCs w:val="24"/>
         </w:rPr>
-        <w:t xml:space="preserve">Oak </w:t>
-      </w:r>
-      <w:proofErr w:type="spellStart"/>
-      <w:r>
-        <w:rPr>
-          <w:rFonts w:ascii="Times New Roman" w:hAnsi="Times New Roman" w:cs="Times New Roman"/>
-          <w:sz w:val="24"/>
-          <w:szCs w:val="24"/>
-        </w:rPr>
-        <w:t>epigenome</w:t>
-      </w:r>
-      <w:proofErr w:type="spellEnd"/>
-      <w:r>
-        <w:rPr>
-          <w:rFonts w:ascii="Times New Roman" w:hAnsi="Times New Roman" w:cs="Times New Roman"/>
-          <w:sz w:val="24"/>
-          <w:szCs w:val="24"/>
-        </w:rPr>
-        <w:t>. To perform these epigenetic experiments, we need a well annotated genome.</w:t>
+        <w:lastRenderedPageBreak/>
+        <w:t>Oak epigenome. To perform these epigenetic experiments, we need a well annotated genome.</w:t>
       </w:r>
     </w:p>
     <w:p>

</xml_diff>

<commit_message>
UPDATED on 4/18/18 11:18 AM
</commit_message>
<xml_diff>
--- a/MCDB 187AL/UPDATED Background and Introduction MCDB 187AL.docx
+++ b/MCDB 187AL/UPDATED Background and Introduction MCDB 187AL.docx
@@ -11,13 +11,23 @@
           <w:szCs w:val="24"/>
         </w:rPr>
       </w:pPr>
-      <w:r>
-        <w:rPr>
-          <w:rFonts w:ascii="Times New Roman" w:hAnsi="Times New Roman" w:cs="Times New Roman"/>
-          <w:sz w:val="24"/>
-          <w:szCs w:val="24"/>
-        </w:rPr>
-        <w:t>Tanveer Salim</w:t>
+      <w:proofErr w:type="spellStart"/>
+      <w:r>
+        <w:rPr>
+          <w:rFonts w:ascii="Times New Roman" w:hAnsi="Times New Roman" w:cs="Times New Roman"/>
+          <w:sz w:val="24"/>
+          <w:szCs w:val="24"/>
+        </w:rPr>
+        <w:t>Tanveer</w:t>
+      </w:r>
+      <w:proofErr w:type="spellEnd"/>
+      <w:r>
+        <w:rPr>
+          <w:rFonts w:ascii="Times New Roman" w:hAnsi="Times New Roman" w:cs="Times New Roman"/>
+          <w:sz w:val="24"/>
+          <w:szCs w:val="24"/>
+        </w:rPr>
+        <w:t xml:space="preserve"> Salim</w:t>
       </w:r>
     </w:p>
     <w:p>
@@ -71,12 +81,31 @@
         <w:t>– Backgr</w:t>
       </w:r>
       <w:r>
-        <w:t>ound that explains the problem:</w:t>
-      </w:r>
-    </w:p>
-    <w:p>
-      <w:r>
-        <w:t>Maintaining oak ecosystems (Sork et al. 2016)</w:t>
+        <w:t>ound that explains the problem</w:t>
+      </w:r>
+      <w:r>
+        <w:t xml:space="preserve"> (Use what is below for</w:t>
+      </w:r>
+    </w:p>
+    <w:p>
+      <w:r>
+        <w:t>Your official Background)</w:t>
+      </w:r>
+      <w:r>
+        <w:t>:</w:t>
+      </w:r>
+    </w:p>
+    <w:p>
+      <w:r>
+        <w:t>Maintaining oak ecosystems (</w:t>
+      </w:r>
+      <w:proofErr w:type="spellStart"/>
+      <w:r>
+        <w:t>Sork</w:t>
+      </w:r>
+      <w:proofErr w:type="spellEnd"/>
+      <w:r>
+        <w:t xml:space="preserve"> et al. 2016)</w:t>
       </w:r>
       <w:r>
         <w:t xml:space="preserve"> is economically valuable</w:t>
@@ -96,17 +125,54 @@
         <w:t>for</w:t>
       </w:r>
       <w:r>
-        <w:t xml:space="preserve"> hardwood lumber (Luppold and Bumgardner 2013)</w:t>
-      </w:r>
-    </w:p>
-    <w:p>
-      <w:r>
-        <w:t xml:space="preserve"> in hunting and range lands (Standiford and Howitt 1993; Kroeger et al. 2010) and </w:t>
-      </w:r>
-    </w:p>
-    <w:p>
-      <w:r>
-        <w:t xml:space="preserve">as a source of nutrition </w:t>
+        <w:t xml:space="preserve"> hardwood lumber (</w:t>
+      </w:r>
+      <w:proofErr w:type="spellStart"/>
+      <w:r>
+        <w:t>Luppold</w:t>
+      </w:r>
+      <w:proofErr w:type="spellEnd"/>
+      <w:r>
+        <w:t xml:space="preserve"> and </w:t>
+      </w:r>
+      <w:proofErr w:type="spellStart"/>
+      <w:r>
+        <w:t>Bumgardner</w:t>
+      </w:r>
+      <w:proofErr w:type="spellEnd"/>
+      <w:r>
+        <w:t xml:space="preserve"> 2013)</w:t>
+      </w:r>
+    </w:p>
+    <w:p>
+      <w:r>
+        <w:t xml:space="preserve"> </w:t>
+      </w:r>
+      <w:proofErr w:type="gramStart"/>
+      <w:r>
+        <w:t>in</w:t>
+      </w:r>
+      <w:proofErr w:type="gramEnd"/>
+      <w:r>
+        <w:t xml:space="preserve"> hunting and range lands (</w:t>
+      </w:r>
+      <w:proofErr w:type="spellStart"/>
+      <w:r>
+        <w:t>Standiford</w:t>
+      </w:r>
+      <w:proofErr w:type="spellEnd"/>
+      <w:r>
+        <w:t xml:space="preserve"> and Howitt 1993; Kroeger et al. 2010) and </w:t>
+      </w:r>
+    </w:p>
+    <w:p>
+      <w:proofErr w:type="gramStart"/>
+      <w:r>
+        <w:t>as</w:t>
+      </w:r>
+      <w:proofErr w:type="gramEnd"/>
+      <w:r>
+        <w:t xml:space="preserve"> a source of nutrition </w:t>
       </w:r>
       <w:r>
         <w:t>(Dahlgren et al. 1997; Herman et al. 2003)</w:t>
@@ -124,13 +190,31 @@
       </w:r>
     </w:p>
     <w:p>
-      <w:r>
-        <w:t>are an important means of stabilizing the habitats of aquatic and terrestrial</w:t>
-      </w:r>
-    </w:p>
-    <w:p>
-      <w:r>
-        <w:t>animals (Dosskey et al. 1997; Kroeger et al. 2010).</w:t>
+      <w:proofErr w:type="gramStart"/>
+      <w:r>
+        <w:t>are</w:t>
+      </w:r>
+      <w:proofErr w:type="gramEnd"/>
+      <w:r>
+        <w:t xml:space="preserve"> an important means of stabilizing the habitats of aquatic and terrestrial</w:t>
+      </w:r>
+    </w:p>
+    <w:p>
+      <w:proofErr w:type="gramStart"/>
+      <w:r>
+        <w:t>animals</w:t>
+      </w:r>
+      <w:proofErr w:type="gramEnd"/>
+      <w:r>
+        <w:t xml:space="preserve"> (</w:t>
+      </w:r>
+      <w:proofErr w:type="spellStart"/>
+      <w:r>
+        <w:t>Dosskey</w:t>
+      </w:r>
+      <w:proofErr w:type="spellEnd"/>
+      <w:r>
+        <w:t xml:space="preserve"> et al. 1997; Kroeger et al. 2010).</w:t>
       </w:r>
     </w:p>
     <w:p>
@@ -140,7 +224,15 @@
     </w:p>
     <w:p>
       <w:r>
-        <w:t>As food by native cultures (Pavlik et al. 1991; Anderson 2005).</w:t>
+        <w:t>As food by native cultures (</w:t>
+      </w:r>
+      <w:proofErr w:type="spellStart"/>
+      <w:r>
+        <w:t>Pavlik</w:t>
+      </w:r>
+      <w:proofErr w:type="spellEnd"/>
+      <w:r>
+        <w:t xml:space="preserve"> et al. 1991; Anderson 2005).</w:t>
       </w:r>
     </w:p>
     <w:p>
@@ -157,29 +249,57 @@
       </w:r>
     </w:p>
     <w:p>
+      <w:proofErr w:type="gramStart"/>
       <w:r>
         <w:t>reproduction</w:t>
       </w:r>
+      <w:proofErr w:type="gramEnd"/>
       <w:r>
         <w:t>, however a problem with selective harvesting</w:t>
       </w:r>
     </w:p>
     <w:p>
-      <w:r>
-        <w:t xml:space="preserve">is how to do this locally taking rapid climate change into </w:t>
-      </w:r>
-    </w:p>
-    <w:p>
-      <w:r>
-        <w:t xml:space="preserve">consideration </w:t>
-      </w:r>
-      <w:r>
-        <w:t>(Spittlehouse and Stewart 2004; Millaret al. 2007; Aitken and Whitlock</w:t>
-      </w:r>
+      <w:proofErr w:type="gramStart"/>
+      <w:r>
+        <w:t>is</w:t>
+      </w:r>
+      <w:proofErr w:type="gramEnd"/>
+      <w:r>
+        <w:t xml:space="preserve"> how to do this locally taking rapid climate change into </w:t>
+      </w:r>
+    </w:p>
+    <w:p>
+      <w:proofErr w:type="gramStart"/>
+      <w:r>
+        <w:t>consideration</w:t>
+      </w:r>
+      <w:proofErr w:type="gramEnd"/>
       <w:r>
         <w:t xml:space="preserve"> </w:t>
       </w:r>
       <w:r>
+        <w:t>(</w:t>
+      </w:r>
+      <w:proofErr w:type="spellStart"/>
+      <w:r>
+        <w:t>Spittlehouse</w:t>
+      </w:r>
+      <w:proofErr w:type="spellEnd"/>
+      <w:r>
+        <w:t xml:space="preserve"> and Stewart 2004; </w:t>
+      </w:r>
+      <w:proofErr w:type="spellStart"/>
+      <w:r>
+        <w:t>Millaret</w:t>
+      </w:r>
+      <w:proofErr w:type="spellEnd"/>
+      <w:r>
+        <w:t xml:space="preserve"> al. 2007; Aitken and Whitlock</w:t>
+      </w:r>
+      <w:r>
+        <w:t xml:space="preserve"> </w:t>
+      </w:r>
+      <w:r>
         <w:t>2013; Aitken et al. 2008).</w:t>
       </w:r>
     </w:p>
@@ -208,150 +328,335 @@
     </w:p>
     <w:p>
       <w:r>
-        <w:t>That are resistant to extremes in climate change (Sork et al 2016).</w:t>
+        <w:t>That are resistant to extremes in climate change (</w:t>
+      </w:r>
+      <w:proofErr w:type="spellStart"/>
+      <w:r>
+        <w:t>Sork</w:t>
+      </w:r>
+      <w:proofErr w:type="spellEnd"/>
+      <w:r>
+        <w:t xml:space="preserve"> et al 2016).</w:t>
+      </w:r>
+    </w:p>
+    <w:p>
+      <w:r>
+        <w:t xml:space="preserve">– Problem being investigated: </w:t>
+      </w:r>
+    </w:p>
+    <w:p>
+      <w:r>
+        <w:t xml:space="preserve">Annotate genome that we may perform epigenetic experiments on </w:t>
+      </w:r>
+      <w:proofErr w:type="spellStart"/>
+      <w:r>
+        <w:t>Quercus</w:t>
+      </w:r>
+      <w:proofErr w:type="spellEnd"/>
+      <w:r>
+        <w:t xml:space="preserve"> </w:t>
+      </w:r>
+      <w:proofErr w:type="spellStart"/>
+      <w:r>
+        <w:t>lobata</w:t>
+      </w:r>
+      <w:proofErr w:type="spellEnd"/>
+      <w:r>
+        <w:t xml:space="preserve">. </w:t>
+      </w:r>
+    </w:p>
+    <w:p/>
+    <w:p>
+      <w:r>
+        <w:t>– Reasons for conducting the research</w:t>
+      </w:r>
+      <w:r>
+        <w:t>:</w:t>
+      </w:r>
+    </w:p>
+    <w:p>
+      <w:r>
+        <w:t xml:space="preserve">Since </w:t>
+      </w:r>
+      <w:r>
+        <w:t>rapid climate change affects effectiveness</w:t>
+      </w:r>
+    </w:p>
+    <w:p>
+      <w:r>
+        <w:t xml:space="preserve">Of selective harvesting as a means to preserve </w:t>
+      </w:r>
+    </w:p>
+    <w:p>
+      <w:r>
+        <w:t>Oak ecosystems, understanding the genes that</w:t>
+      </w:r>
+    </w:p>
+    <w:p>
+      <w:r>
+        <w:t>Affect Oak’s adaptations to the environment</w:t>
+      </w:r>
+    </w:p>
+    <w:p>
+      <w:r>
+        <w:t>Will allow researchers to engineer oak seeds</w:t>
+      </w:r>
+    </w:p>
+    <w:p>
+      <w:r>
+        <w:t xml:space="preserve">That may be exposed </w:t>
+      </w:r>
+      <w:proofErr w:type="gramStart"/>
+      <w:r>
+        <w:t>to</w:t>
+      </w:r>
+      <w:proofErr w:type="gramEnd"/>
+      <w:r>
+        <w:t xml:space="preserve"> much warmer climates,</w:t>
+      </w:r>
+    </w:p>
+    <w:p>
+      <w:proofErr w:type="gramStart"/>
+      <w:r>
+        <w:t>especially</w:t>
+      </w:r>
+      <w:proofErr w:type="gramEnd"/>
+      <w:r>
+        <w:t xml:space="preserve"> in the next fifty years (</w:t>
+      </w:r>
+      <w:proofErr w:type="spellStart"/>
+      <w:r>
+        <w:t>Sork</w:t>
+      </w:r>
+      <w:proofErr w:type="spellEnd"/>
+      <w:r>
+        <w:t xml:space="preserve"> et al. 2010)</w:t>
+      </w:r>
+    </w:p>
+    <w:p>
+      <w:r>
+        <w:t>Management and maintenance of oak ecosystems is a high</w:t>
+      </w:r>
+    </w:p>
+    <w:p>
+      <w:r>
+        <w:t>Priority</w:t>
+      </w:r>
+      <w:r>
+        <w:t xml:space="preserve"> (see Background That Explains the Problem)</w:t>
+      </w:r>
+      <w:r>
+        <w:t>,</w:t>
+      </w:r>
+      <w:r>
+        <w:t xml:space="preserve"> it is essential to ensure they are optimally doing this.</w:t>
+      </w:r>
+    </w:p>
+    <w:p>
+      <w:r>
+        <w:t>Annotating their genome will allow us to perform epigenetic</w:t>
+      </w:r>
+    </w:p>
+    <w:p>
+      <w:r>
+        <w:t>Experiments on the Valley Oak genome to determine if this</w:t>
+      </w:r>
+    </w:p>
+    <w:p>
+      <w:r>
+        <w:t>Is the case.</w:t>
+      </w:r>
+      <w:r>
+        <w:t xml:space="preserve"> </w:t>
+      </w:r>
+    </w:p>
+    <w:p>
+      <w:r>
+        <w:t>• Summarize relev</w:t>
+      </w:r>
+      <w:r>
+        <w:t>ant research to provide context:</w:t>
+      </w:r>
+    </w:p>
+    <w:p>
+      <w:r>
+        <w:t xml:space="preserve">The </w:t>
+      </w:r>
+      <w:proofErr w:type="spellStart"/>
+      <w:r>
+        <w:t>Pelligrini</w:t>
+      </w:r>
+      <w:proofErr w:type="spellEnd"/>
+      <w:r>
+        <w:t xml:space="preserve"> Lab and others have: </w:t>
+      </w:r>
+    </w:p>
+    <w:p>
+      <w:r>
+        <w:t xml:space="preserve">Published a reference transcriptome assembly for Q. </w:t>
+      </w:r>
+      <w:proofErr w:type="spellStart"/>
+      <w:r>
+        <w:t>lobata</w:t>
+      </w:r>
+      <w:proofErr w:type="spellEnd"/>
+      <w:r>
+        <w:t xml:space="preserve">. </w:t>
+      </w:r>
+    </w:p>
+    <w:p>
+      <w:r>
+        <w:t xml:space="preserve">This is </w:t>
+      </w:r>
+      <w:proofErr w:type="spellStart"/>
+      <w:r>
+        <w:t>signficiant</w:t>
+      </w:r>
+      <w:proofErr w:type="spellEnd"/>
+      <w:r>
+        <w:t xml:space="preserve"> because </w:t>
+      </w:r>
+      <w:proofErr w:type="spellStart"/>
+      <w:r>
+        <w:t>lenty</w:t>
+      </w:r>
+      <w:proofErr w:type="spellEnd"/>
+      <w:r>
+        <w:t xml:space="preserve"> of studies </w:t>
+      </w:r>
+      <w:r>
+        <w:t>have taken advantage of conventional genetic</w:t>
+      </w:r>
+    </w:p>
+    <w:p>
+      <w:r>
+        <w:t>Approaches to analyzing the Oak genome, but many of those</w:t>
+      </w:r>
+    </w:p>
+    <w:p>
+      <w:r>
+        <w:t xml:space="preserve">Did not have access to the reference genome </w:t>
+      </w:r>
+      <w:r>
+        <w:t xml:space="preserve">e (e.g., </w:t>
+      </w:r>
+      <w:proofErr w:type="spellStart"/>
+      <w:r>
+        <w:t>Derory</w:t>
+      </w:r>
+      <w:proofErr w:type="spellEnd"/>
+      <w:r>
+        <w:t xml:space="preserve"> et al. 2006; </w:t>
+      </w:r>
+      <w:proofErr w:type="spellStart"/>
+      <w:r>
+        <w:t>Gugger</w:t>
+      </w:r>
+      <w:proofErr w:type="spellEnd"/>
+      <w:r>
+        <w:t xml:space="preserve"> et al. 2016a; </w:t>
+      </w:r>
+      <w:proofErr w:type="spellStart"/>
+      <w:r>
+        <w:t>Spiess</w:t>
+      </w:r>
+      <w:proofErr w:type="spellEnd"/>
+      <w:r>
+        <w:t xml:space="preserve"> et al. 2012; </w:t>
+      </w:r>
+      <w:proofErr w:type="spellStart"/>
+      <w:r>
+        <w:t>Sork</w:t>
+      </w:r>
+      <w:proofErr w:type="spellEnd"/>
+      <w:r>
+        <w:t xml:space="preserve"> et al. 2016).</w:t>
+      </w:r>
+    </w:p>
+    <w:p>
+      <w:r>
+        <w:t>Reference genomes allow genetic scientists design reliable</w:t>
+      </w:r>
+    </w:p>
+    <w:p>
+      <w:r>
+        <w:t>Gene models and understand the evolution of the species.</w:t>
+      </w:r>
+    </w:p>
+    <w:p>
+      <w:r>
+        <w:t xml:space="preserve">So </w:t>
+      </w:r>
+      <w:proofErr w:type="spellStart"/>
+      <w:r>
+        <w:t>Sork</w:t>
+      </w:r>
+      <w:proofErr w:type="spellEnd"/>
+      <w:r>
+        <w:t xml:space="preserve"> et al 2016 set out to publish a DRAFT genome of the nuclear</w:t>
+      </w:r>
+    </w:p>
+    <w:p>
+      <w:r>
+        <w:t>And chloroplast DNA sequences of Q. lobata.</w:t>
       </w:r>
       <w:bookmarkStart w:id="0" w:name="_GoBack"/>
       <w:bookmarkEnd w:id="0"/>
     </w:p>
     <w:p>
       <w:r>
-        <w:t xml:space="preserve">– Problem being investigated: </w:t>
-      </w:r>
-    </w:p>
-    <w:p>
-      <w:r>
-        <w:t xml:space="preserve">Annotate genome that we may perform epigenetic experiments on Quercus </w:t>
-      </w:r>
-      <w:r>
-        <w:t xml:space="preserve">lobata. </w:t>
-      </w:r>
-    </w:p>
-    <w:p>
-      <w:r>
-        <w:t>– Reasons for conducting the research</w:t>
-      </w:r>
-      <w:r>
-        <w:t>:</w:t>
+        <w:t xml:space="preserve">• </w:t>
+      </w:r>
+      <w:r>
+        <w:t>HOW DOES IT</w:t>
+      </w:r>
+      <w:proofErr w:type="gramStart"/>
+      <w:r>
+        <w:t>?:</w:t>
+      </w:r>
+      <w:proofErr w:type="gramEnd"/>
+      <w:r>
+        <w:t xml:space="preserve"> </w:t>
+      </w:r>
+      <w:r>
+        <w:t>State how your w</w:t>
+      </w:r>
+      <w:r>
+        <w:t>ork differs from published work:</w:t>
+      </w:r>
+    </w:p>
+    <w:p>
+      <w:r>
+        <w:t>Work differs by:</w:t>
+      </w:r>
+    </w:p>
+    <w:p>
+      <w:r>
+        <w:t xml:space="preserve">• Identify the questions you are answering </w:t>
       </w:r>
     </w:p>
     <w:p>
       <w:r>
         <w:lastRenderedPageBreak/>
-        <w:t xml:space="preserve">Since </w:t>
-      </w:r>
-      <w:r>
-        <w:t>rapid climate change affects effectiveness</w:t>
-      </w:r>
-    </w:p>
-    <w:p>
-      <w:r>
-        <w:t xml:space="preserve">Of selective harvesting as a means to preserve </w:t>
-      </w:r>
-    </w:p>
-    <w:p>
-      <w:r>
-        <w:t>Oak ecosystems, understanding the genes that</w:t>
-      </w:r>
-    </w:p>
-    <w:p>
-      <w:r>
-        <w:t>Affect Oak’s adaptations to the environment</w:t>
-      </w:r>
-    </w:p>
-    <w:p>
-      <w:r>
-        <w:t>Will allow researchers to engineer oak seeds</w:t>
-      </w:r>
-    </w:p>
-    <w:p>
-      <w:r>
-        <w:t>That may be exposed to much warmer climates,</w:t>
-      </w:r>
-    </w:p>
-    <w:p>
-      <w:r>
-        <w:t>especially in the next fifty years (</w:t>
-      </w:r>
-      <w:r>
-        <w:t>Sork et al. 2010)</w:t>
-      </w:r>
-    </w:p>
-    <w:p>
-      <w:r>
-        <w:t>Management and maintenance of oak ecosystems is a high</w:t>
-      </w:r>
-    </w:p>
-    <w:p>
-      <w:r>
-        <w:t>Priority</w:t>
-      </w:r>
-      <w:r>
-        <w:t xml:space="preserve"> (see Background That Explains the Problem)</w:t>
-      </w:r>
-      <w:r>
-        <w:t>,</w:t>
-      </w:r>
-      <w:r>
-        <w:t xml:space="preserve"> it is essential to ensure they are optimally doing this.</w:t>
-      </w:r>
-    </w:p>
-    <w:p>
-      <w:r>
-        <w:t>Annotating their genome will allow us to perform epigenetic</w:t>
-      </w:r>
-    </w:p>
-    <w:p>
-      <w:r>
-        <w:t>Experiments on the Valley Oak genome to determine if this</w:t>
-      </w:r>
-    </w:p>
-    <w:p>
-      <w:r>
-        <w:t>Is the case.</w:t>
-      </w:r>
-      <w:r>
-        <w:t xml:space="preserve"> </w:t>
-      </w:r>
-    </w:p>
-    <w:p>
-      <w:r>
-        <w:t>• Summarize relev</w:t>
-      </w:r>
-      <w:r>
-        <w:t>ant research to provide context:</w:t>
-      </w:r>
-    </w:p>
-    <w:p>
-      <w:r>
-        <w:t xml:space="preserve">The Pelligrini Lab and others have: </w:t>
-      </w:r>
-    </w:p>
-    <w:p>
-      <w:r>
-        <w:t>• State how your w</w:t>
-      </w:r>
-      <w:r>
-        <w:t>ork differs from published work:</w:t>
-      </w:r>
-    </w:p>
-    <w:p>
-      <w:r>
-        <w:t>Work differs by:</w:t>
-      </w:r>
-    </w:p>
-    <w:p>
-      <w:r>
-        <w:t xml:space="preserve">• Identify the questions you are answering </w:t>
-      </w:r>
-    </w:p>
-    <w:p>
-      <w:r>
         <w:t xml:space="preserve">• Explain what other findings, if any, you are challenging or extending </w:t>
       </w:r>
     </w:p>
     <w:p>
       <w:r>
-        <w:t>• Briefly describe the experiment, hypothesis(es), research question(s); general experimental design or method</w:t>
+        <w:t xml:space="preserve">• Briefly describe the experiment, </w:t>
+      </w:r>
+      <w:proofErr w:type="gramStart"/>
+      <w:r>
+        <w:t>hypothesis(</w:t>
+      </w:r>
+      <w:proofErr w:type="spellStart"/>
+      <w:proofErr w:type="gramEnd"/>
+      <w:r>
+        <w:t>es</w:t>
+      </w:r>
+      <w:proofErr w:type="spellEnd"/>
+      <w:r>
+        <w:t>), research question(s); general experimental design or method</w:t>
       </w:r>
     </w:p>
     <w:p/>
@@ -507,8 +812,25 @@
           <w:sz w:val="24"/>
           <w:szCs w:val="24"/>
         </w:rPr>
-        <w:lastRenderedPageBreak/>
-        <w:t>Oak epigenome. To perform these epigenetic experiments, we need a well annotated genome.</w:t>
+        <w:t xml:space="preserve">Oak </w:t>
+      </w:r>
+      <w:proofErr w:type="spellStart"/>
+      <w:r>
+        <w:rPr>
+          <w:rFonts w:ascii="Times New Roman" w:hAnsi="Times New Roman" w:cs="Times New Roman"/>
+          <w:sz w:val="24"/>
+          <w:szCs w:val="24"/>
+        </w:rPr>
+        <w:t>epigenome</w:t>
+      </w:r>
+      <w:proofErr w:type="spellEnd"/>
+      <w:r>
+        <w:rPr>
+          <w:rFonts w:ascii="Times New Roman" w:hAnsi="Times New Roman" w:cs="Times New Roman"/>
+          <w:sz w:val="24"/>
+          <w:szCs w:val="24"/>
+        </w:rPr>
+        <w:t>. To perform these epigenetic experiments, we need a well annotated genome.</w:t>
       </w:r>
     </w:p>
     <w:p>

</xml_diff>

<commit_message>
UPDATED on 4/18/18 11:25 AM
</commit_message>
<xml_diff>
--- a/MCDB 187AL/UPDATED Background and Introduction MCDB 187AL.docx
+++ b/MCDB 187AL/UPDATED Background and Introduction MCDB 187AL.docx
@@ -629,16 +629,74 @@
           <w:szCs w:val="24"/>
         </w:rPr>
       </w:pPr>
+      <w:r>
+        <w:rPr>
+          <w:rFonts w:ascii="Times New Roman" w:hAnsi="Times New Roman" w:cs="Times New Roman"/>
+          <w:sz w:val="24"/>
+          <w:szCs w:val="24"/>
+        </w:rPr>
+        <w:t>change?</w:t>
+      </w:r>
+    </w:p>
+    <w:p>
+      <w:pPr>
+        <w:rPr>
+          <w:rFonts w:ascii="Times New Roman" w:hAnsi="Times New Roman" w:cs="Times New Roman"/>
+          <w:sz w:val="24"/>
+          <w:szCs w:val="24"/>
+        </w:rPr>
+      </w:pPr>
+    </w:p>
+    <w:p>
+      <w:pPr>
+        <w:rPr>
+          <w:rFonts w:ascii="Times New Roman" w:hAnsi="Times New Roman" w:cs="Times New Roman"/>
+          <w:sz w:val="24"/>
+          <w:szCs w:val="24"/>
+        </w:rPr>
+      </w:pPr>
+      <w:r>
+        <w:rPr>
+          <w:rFonts w:ascii="Times New Roman" w:hAnsi="Times New Roman" w:cs="Times New Roman"/>
+          <w:sz w:val="24"/>
+          <w:szCs w:val="24"/>
+        </w:rPr>
+        <w:t xml:space="preserve">OUR CLASS IS TRYING TO REVISE THE DRAFT OF THE Q. lobata </w:t>
+      </w:r>
+      <w:r>
+        <w:rPr>
+          <w:rFonts w:ascii="Times New Roman" w:hAnsi="Times New Roman" w:cs="Times New Roman"/>
+          <w:sz w:val="24"/>
+          <w:szCs w:val="24"/>
+        </w:rPr>
+        <w:t xml:space="preserve">nuclear and chloroblast </w:t>
+      </w:r>
+      <w:r>
+        <w:rPr>
+          <w:rFonts w:ascii="Times New Roman" w:hAnsi="Times New Roman" w:cs="Times New Roman"/>
+          <w:sz w:val="24"/>
+          <w:szCs w:val="24"/>
+        </w:rPr>
+        <w:t>genome</w:t>
+      </w:r>
+      <w:r>
+        <w:rPr>
+          <w:rFonts w:ascii="Times New Roman" w:hAnsi="Times New Roman" w:cs="Times New Roman"/>
+          <w:sz w:val="24"/>
+          <w:szCs w:val="24"/>
+        </w:rPr>
+        <w:t>s</w:t>
+      </w:r>
+      <w:r>
+        <w:rPr>
+          <w:rFonts w:ascii="Times New Roman" w:hAnsi="Times New Roman" w:cs="Times New Roman"/>
+          <w:sz w:val="24"/>
+          <w:szCs w:val="24"/>
+        </w:rPr>
+        <w:t xml:space="preserve"> and possibly identify new gene sequences responsible for the plant’s adaptation  to climate change.</w:t>
+      </w:r>
       <w:bookmarkStart w:id="0" w:name="_GoBack"/>
       <w:bookmarkEnd w:id="0"/>
-      <w:r>
-        <w:rPr>
-          <w:rFonts w:ascii="Times New Roman" w:hAnsi="Times New Roman" w:cs="Times New Roman"/>
-          <w:sz w:val="24"/>
-          <w:szCs w:val="24"/>
-        </w:rPr>
-        <w:t>change?</w:t>
-      </w:r>
     </w:p>
     <w:sectPr>
       <w:pgSz w:w="12240" w:h="15840"/>

</xml_diff>

<commit_message>
UPDATED on 4/18/18 11:29 AM
</commit_message>
<xml_diff>
--- a/MCDB 187AL/UPDATED Background and Introduction MCDB 187AL.docx
+++ b/MCDB 187AL/UPDATED Background and Introduction MCDB 187AL.docx
@@ -419,6 +419,16 @@
     </w:p>
     <w:p>
       <w:r>
+        <w:t>Revising and extending p</w:t>
+      </w:r>
+      <w:bookmarkStart w:id="0" w:name="_GoBack"/>
+      <w:bookmarkEnd w:id="0"/>
+      <w:r>
+        <w:t xml:space="preserve">revious drafts of nuclear and chloroblast genome sequences of Q. lobata </w:t>
+      </w:r>
+    </w:p>
+    <w:p>
+      <w:r>
         <w:t>• Briefly describe the experiment, hypothesis(es), research question(s); general experimental design or method</w:t>
       </w:r>
     </w:p>
@@ -695,8 +705,6 @@
         </w:rPr>
         <w:t xml:space="preserve"> and possibly identify new gene sequences responsible for the plant’s adaptation  to climate change.</w:t>
       </w:r>
-      <w:bookmarkStart w:id="0" w:name="_GoBack"/>
-      <w:bookmarkEnd w:id="0"/>
     </w:p>
     <w:sectPr>
       <w:pgSz w:w="12240" w:h="15840"/>

</xml_diff>

<commit_message>
UPDATED on 4/18/18 11:32 AM
</commit_message>
<xml_diff>
--- a/MCDB 187AL/UPDATED Background and Introduction MCDB 187AL.docx
+++ b/MCDB 187AL/UPDATED Background and Introduction MCDB 187AL.docx
@@ -419,291 +419,320 @@
     </w:p>
     <w:p>
       <w:r>
-        <w:t>Revising and extending p</w:t>
+        <w:t xml:space="preserve">Revising and extending previous drafts of nuclear and chloroblast genome sequences of Q. lobata </w:t>
+      </w:r>
+    </w:p>
+    <w:p>
+      <w:r>
+        <w:t>• Briefly describe the experiment, hypothesis(es), research question(s); general experimental design or method</w:t>
+      </w:r>
+    </w:p>
+    <w:p/>
+    <w:p>
+      <w:pPr>
+        <w:rPr>
+          <w:rFonts w:ascii="Times New Roman" w:hAnsi="Times New Roman" w:cs="Times New Roman"/>
+          <w:sz w:val="36"/>
+          <w:szCs w:val="36"/>
+        </w:rPr>
+      </w:pPr>
+      <w:r>
+        <w:t xml:space="preserve">Study Intro papers of Valley Oak </w:t>
+      </w:r>
+    </w:p>
+    <w:p>
+      <w:pPr>
+        <w:rPr>
+          <w:rFonts w:ascii="Times New Roman" w:hAnsi="Times New Roman" w:cs="Times New Roman"/>
+          <w:sz w:val="36"/>
+          <w:szCs w:val="36"/>
+        </w:rPr>
+      </w:pPr>
+      <w:r>
+        <w:rPr>
+          <w:rFonts w:ascii="Times New Roman" w:hAnsi="Times New Roman" w:cs="Times New Roman"/>
+          <w:sz w:val="36"/>
+          <w:szCs w:val="36"/>
+        </w:rPr>
+        <w:t xml:space="preserve">CITE AUTHORS IN </w:t>
+      </w:r>
+      <w:r>
+        <w:rPr>
+          <w:rFonts w:ascii="Times New Roman" w:hAnsi="Times New Roman" w:cs="Times New Roman"/>
+          <w:sz w:val="36"/>
+          <w:szCs w:val="36"/>
+        </w:rPr>
+        <w:t>YOUR</w:t>
+      </w:r>
+      <w:r>
+        <w:rPr>
+          <w:rFonts w:ascii="Times New Roman" w:hAnsi="Times New Roman" w:cs="Times New Roman"/>
+          <w:sz w:val="36"/>
+          <w:szCs w:val="36"/>
+        </w:rPr>
+        <w:t xml:space="preserve"> BACKGROUND</w:t>
+      </w:r>
+      <w:r>
+        <w:rPr>
+          <w:rFonts w:ascii="Times New Roman" w:hAnsi="Times New Roman" w:cs="Times New Roman"/>
+          <w:sz w:val="36"/>
+          <w:szCs w:val="36"/>
+        </w:rPr>
+        <w:t>:</w:t>
+      </w:r>
+    </w:p>
+    <w:p>
+      <w:pPr>
+        <w:rPr>
+          <w:rFonts w:ascii="Times New Roman" w:hAnsi="Times New Roman" w:cs="Times New Roman"/>
+          <w:sz w:val="36"/>
+          <w:szCs w:val="36"/>
+        </w:rPr>
+      </w:pPr>
+      <w:r>
+        <w:rPr>
+          <w:rFonts w:ascii="Times New Roman" w:hAnsi="Times New Roman" w:cs="Times New Roman"/>
+          <w:sz w:val="36"/>
+          <w:szCs w:val="36"/>
+        </w:rPr>
+        <w:t>Read Publications on Valley Oak made by the professor</w:t>
+      </w:r>
+    </w:p>
+    <w:p>
+      <w:pPr>
+        <w:rPr>
+          <w:rFonts w:ascii="Times New Roman" w:hAnsi="Times New Roman" w:cs="Times New Roman"/>
+          <w:sz w:val="36"/>
+          <w:szCs w:val="36"/>
+        </w:rPr>
+      </w:pPr>
+      <w:r>
+        <w:rPr>
+          <w:rFonts w:ascii="Times New Roman" w:hAnsi="Times New Roman" w:cs="Times New Roman"/>
+          <w:sz w:val="36"/>
+          <w:szCs w:val="36"/>
+        </w:rPr>
+        <w:t>Our classes purpose:</w:t>
+      </w:r>
+    </w:p>
+    <w:p>
+      <w:pPr>
+        <w:rPr>
+          <w:rFonts w:ascii="Times New Roman" w:hAnsi="Times New Roman" w:cs="Times New Roman"/>
+          <w:sz w:val="24"/>
+          <w:szCs w:val="24"/>
+        </w:rPr>
+      </w:pPr>
+      <w:r>
+        <w:rPr>
+          <w:rFonts w:ascii="Times New Roman" w:hAnsi="Times New Roman" w:cs="Times New Roman"/>
+          <w:sz w:val="24"/>
+          <w:szCs w:val="24"/>
+        </w:rPr>
+        <w:softHyphen/>
+      </w:r>
+      <w:r>
+        <w:rPr>
+          <w:rFonts w:ascii="Times New Roman" w:hAnsi="Times New Roman" w:cs="Times New Roman"/>
+          <w:sz w:val="24"/>
+          <w:szCs w:val="24"/>
+        </w:rPr>
+        <w:softHyphen/>
+      </w:r>
+      <w:r>
+        <w:rPr>
+          <w:rFonts w:ascii="Times New Roman" w:hAnsi="Times New Roman" w:cs="Times New Roman"/>
+          <w:sz w:val="24"/>
+          <w:szCs w:val="24"/>
+        </w:rPr>
+        <w:t>Have a well-annotated genome to do experiments on how the Valley Oak is responding</w:t>
+      </w:r>
+    </w:p>
+    <w:p>
+      <w:pPr>
+        <w:rPr>
+          <w:rFonts w:ascii="Times New Roman" w:hAnsi="Times New Roman" w:cs="Times New Roman"/>
+          <w:sz w:val="24"/>
+          <w:szCs w:val="24"/>
+        </w:rPr>
+      </w:pPr>
+    </w:p>
+    <w:p>
+      <w:pPr>
+        <w:rPr>
+          <w:rFonts w:ascii="Times New Roman" w:hAnsi="Times New Roman" w:cs="Times New Roman"/>
+          <w:sz w:val="24"/>
+          <w:szCs w:val="24"/>
+        </w:rPr>
+      </w:pPr>
+      <w:r>
+        <w:rPr>
+          <w:rFonts w:ascii="Times New Roman" w:hAnsi="Times New Roman" w:cs="Times New Roman"/>
+          <w:sz w:val="24"/>
+          <w:szCs w:val="24"/>
+        </w:rPr>
+        <w:t>To climate changes in the environment (for instance climate change and the effect on the Valley</w:t>
+      </w:r>
+    </w:p>
+    <w:p>
+      <w:pPr>
+        <w:rPr>
+          <w:rFonts w:ascii="Times New Roman" w:hAnsi="Times New Roman" w:cs="Times New Roman"/>
+          <w:sz w:val="24"/>
+          <w:szCs w:val="24"/>
+        </w:rPr>
+      </w:pPr>
+    </w:p>
+    <w:p>
+      <w:pPr>
+        <w:rPr>
+          <w:rFonts w:ascii="Times New Roman" w:hAnsi="Times New Roman" w:cs="Times New Roman"/>
+          <w:sz w:val="24"/>
+          <w:szCs w:val="24"/>
+        </w:rPr>
+      </w:pPr>
+      <w:r>
+        <w:rPr>
+          <w:rFonts w:ascii="Times New Roman" w:hAnsi="Times New Roman" w:cs="Times New Roman"/>
+          <w:sz w:val="24"/>
+          <w:szCs w:val="24"/>
+        </w:rPr>
+        <w:t>Oak epigenome. To perform these epigenetic experiments, we need a well annotated genome.</w:t>
+      </w:r>
+    </w:p>
+    <w:p>
+      <w:pPr>
+        <w:rPr>
+          <w:rFonts w:ascii="Times New Roman" w:hAnsi="Times New Roman" w:cs="Times New Roman"/>
+          <w:sz w:val="24"/>
+          <w:szCs w:val="24"/>
+        </w:rPr>
+      </w:pPr>
+    </w:p>
+    <w:p>
+      <w:pPr>
+        <w:rPr>
+          <w:rFonts w:ascii="Times New Roman" w:hAnsi="Times New Roman" w:cs="Times New Roman"/>
+          <w:sz w:val="24"/>
+          <w:szCs w:val="24"/>
+        </w:rPr>
+      </w:pPr>
+      <w:r>
+        <w:rPr>
+          <w:rFonts w:ascii="Times New Roman" w:hAnsi="Times New Roman" w:cs="Times New Roman"/>
+          <w:sz w:val="24"/>
+          <w:szCs w:val="24"/>
+        </w:rPr>
+        <w:t xml:space="preserve">And by annotation, I meant identifying the genes possibly responsible for adaptation to climate </w:t>
+      </w:r>
+    </w:p>
+    <w:p>
+      <w:pPr>
+        <w:rPr>
+          <w:rFonts w:ascii="Times New Roman" w:hAnsi="Times New Roman" w:cs="Times New Roman"/>
+          <w:sz w:val="24"/>
+          <w:szCs w:val="24"/>
+        </w:rPr>
+      </w:pPr>
+      <w:r>
+        <w:rPr>
+          <w:rFonts w:ascii="Times New Roman" w:hAnsi="Times New Roman" w:cs="Times New Roman"/>
+          <w:sz w:val="24"/>
+          <w:szCs w:val="24"/>
+        </w:rPr>
+        <w:t>change?</w:t>
+      </w:r>
+    </w:p>
+    <w:p>
+      <w:pPr>
+        <w:rPr>
+          <w:rFonts w:ascii="Times New Roman" w:hAnsi="Times New Roman" w:cs="Times New Roman"/>
+          <w:sz w:val="24"/>
+          <w:szCs w:val="24"/>
+        </w:rPr>
+      </w:pPr>
+    </w:p>
+    <w:p>
+      <w:pPr>
+        <w:rPr>
+          <w:rFonts w:ascii="Times New Roman" w:hAnsi="Times New Roman" w:cs="Times New Roman"/>
+          <w:sz w:val="24"/>
+          <w:szCs w:val="24"/>
+        </w:rPr>
+      </w:pPr>
+      <w:r>
+        <w:rPr>
+          <w:rFonts w:ascii="Times New Roman" w:hAnsi="Times New Roman" w:cs="Times New Roman"/>
+          <w:sz w:val="24"/>
+          <w:szCs w:val="24"/>
+        </w:rPr>
+        <w:t xml:space="preserve">OUR CLASS IS TRYING TO REVISE THE DRAFT OF THE Q. lobata </w:t>
+      </w:r>
+      <w:r>
+        <w:rPr>
+          <w:rFonts w:ascii="Times New Roman" w:hAnsi="Times New Roman" w:cs="Times New Roman"/>
+          <w:sz w:val="24"/>
+          <w:szCs w:val="24"/>
+        </w:rPr>
+        <w:t xml:space="preserve">nuclear and chloroblast </w:t>
+      </w:r>
+      <w:r>
+        <w:rPr>
+          <w:rFonts w:ascii="Times New Roman" w:hAnsi="Times New Roman" w:cs="Times New Roman"/>
+          <w:sz w:val="24"/>
+          <w:szCs w:val="24"/>
+        </w:rPr>
+        <w:t>genome</w:t>
+      </w:r>
+      <w:r>
+        <w:rPr>
+          <w:rFonts w:ascii="Times New Roman" w:hAnsi="Times New Roman" w:cs="Times New Roman"/>
+          <w:sz w:val="24"/>
+          <w:szCs w:val="24"/>
+        </w:rPr>
+        <w:t>s</w:t>
+      </w:r>
+      <w:r>
+        <w:rPr>
+          <w:rFonts w:ascii="Times New Roman" w:hAnsi="Times New Roman" w:cs="Times New Roman"/>
+          <w:sz w:val="24"/>
+          <w:szCs w:val="24"/>
+        </w:rPr>
+        <w:t xml:space="preserve"> and </w:t>
+      </w:r>
+      <w:r>
+        <w:rPr>
+          <w:rFonts w:ascii="Times New Roman" w:hAnsi="Times New Roman" w:cs="Times New Roman"/>
+          <w:sz w:val="24"/>
+          <w:szCs w:val="24"/>
+        </w:rPr>
+        <w:t>[</w:t>
+      </w:r>
+      <w:r>
+        <w:rPr>
+          <w:rFonts w:ascii="Times New Roman" w:hAnsi="Times New Roman" w:cs="Times New Roman"/>
+          <w:sz w:val="24"/>
+          <w:szCs w:val="24"/>
+        </w:rPr>
+        <w:t>possibly identify new gene sequences responsible for the plant’s adaptation  to climate change</w:t>
+      </w:r>
+      <w:r>
+        <w:rPr>
+          <w:rFonts w:ascii="Times New Roman" w:hAnsi="Times New Roman" w:cs="Times New Roman"/>
+          <w:sz w:val="24"/>
+          <w:szCs w:val="24"/>
+        </w:rPr>
+        <w:t>] (actually the part before the brackets, but technically we might)</w:t>
       </w:r>
       <w:bookmarkStart w:id="0" w:name="_GoBack"/>
       <w:bookmarkEnd w:id="0"/>
       <w:r>
-        <w:t xml:space="preserve">revious drafts of nuclear and chloroblast genome sequences of Q. lobata </w:t>
-      </w:r>
-    </w:p>
-    <w:p>
-      <w:r>
-        <w:t>• Briefly describe the experiment, hypothesis(es), research question(s); general experimental design or method</w:t>
-      </w:r>
-    </w:p>
-    <w:p/>
-    <w:p>
-      <w:pPr>
-        <w:rPr>
-          <w:rFonts w:ascii="Times New Roman" w:hAnsi="Times New Roman" w:cs="Times New Roman"/>
-          <w:sz w:val="36"/>
-          <w:szCs w:val="36"/>
-        </w:rPr>
-      </w:pPr>
-      <w:r>
-        <w:t xml:space="preserve">Study Intro papers of Valley Oak </w:t>
-      </w:r>
-    </w:p>
-    <w:p>
-      <w:pPr>
-        <w:rPr>
-          <w:rFonts w:ascii="Times New Roman" w:hAnsi="Times New Roman" w:cs="Times New Roman"/>
-          <w:sz w:val="36"/>
-          <w:szCs w:val="36"/>
-        </w:rPr>
-      </w:pPr>
-      <w:r>
-        <w:rPr>
-          <w:rFonts w:ascii="Times New Roman" w:hAnsi="Times New Roman" w:cs="Times New Roman"/>
-          <w:sz w:val="36"/>
-          <w:szCs w:val="36"/>
-        </w:rPr>
-        <w:t xml:space="preserve">CITE AUTHORS IN </w:t>
-      </w:r>
-      <w:r>
-        <w:rPr>
-          <w:rFonts w:ascii="Times New Roman" w:hAnsi="Times New Roman" w:cs="Times New Roman"/>
-          <w:sz w:val="36"/>
-          <w:szCs w:val="36"/>
-        </w:rPr>
-        <w:t>YOUR</w:t>
-      </w:r>
-      <w:r>
-        <w:rPr>
-          <w:rFonts w:ascii="Times New Roman" w:hAnsi="Times New Roman" w:cs="Times New Roman"/>
-          <w:sz w:val="36"/>
-          <w:szCs w:val="36"/>
-        </w:rPr>
-        <w:t xml:space="preserve"> BACKGROUND</w:t>
-      </w:r>
-      <w:r>
-        <w:rPr>
-          <w:rFonts w:ascii="Times New Roman" w:hAnsi="Times New Roman" w:cs="Times New Roman"/>
-          <w:sz w:val="36"/>
-          <w:szCs w:val="36"/>
-        </w:rPr>
-        <w:t>:</w:t>
-      </w:r>
-    </w:p>
-    <w:p>
-      <w:pPr>
-        <w:rPr>
-          <w:rFonts w:ascii="Times New Roman" w:hAnsi="Times New Roman" w:cs="Times New Roman"/>
-          <w:sz w:val="36"/>
-          <w:szCs w:val="36"/>
-        </w:rPr>
-      </w:pPr>
-      <w:r>
-        <w:rPr>
-          <w:rFonts w:ascii="Times New Roman" w:hAnsi="Times New Roman" w:cs="Times New Roman"/>
-          <w:sz w:val="36"/>
-          <w:szCs w:val="36"/>
-        </w:rPr>
-        <w:t>Read Publications on Valley Oak made by the professor</w:t>
-      </w:r>
-    </w:p>
-    <w:p>
-      <w:pPr>
-        <w:rPr>
-          <w:rFonts w:ascii="Times New Roman" w:hAnsi="Times New Roman" w:cs="Times New Roman"/>
-          <w:sz w:val="36"/>
-          <w:szCs w:val="36"/>
-        </w:rPr>
-      </w:pPr>
-      <w:r>
-        <w:rPr>
-          <w:rFonts w:ascii="Times New Roman" w:hAnsi="Times New Roman" w:cs="Times New Roman"/>
-          <w:sz w:val="36"/>
-          <w:szCs w:val="36"/>
-        </w:rPr>
-        <w:t>Our classes purpose:</w:t>
-      </w:r>
-    </w:p>
-    <w:p>
-      <w:pPr>
-        <w:rPr>
-          <w:rFonts w:ascii="Times New Roman" w:hAnsi="Times New Roman" w:cs="Times New Roman"/>
-          <w:sz w:val="24"/>
-          <w:szCs w:val="24"/>
-        </w:rPr>
-      </w:pPr>
-      <w:r>
-        <w:rPr>
-          <w:rFonts w:ascii="Times New Roman" w:hAnsi="Times New Roman" w:cs="Times New Roman"/>
-          <w:sz w:val="24"/>
-          <w:szCs w:val="24"/>
-        </w:rPr>
-        <w:softHyphen/>
-      </w:r>
-      <w:r>
-        <w:rPr>
-          <w:rFonts w:ascii="Times New Roman" w:hAnsi="Times New Roman" w:cs="Times New Roman"/>
-          <w:sz w:val="24"/>
-          <w:szCs w:val="24"/>
-        </w:rPr>
-        <w:softHyphen/>
-      </w:r>
-      <w:r>
-        <w:rPr>
-          <w:rFonts w:ascii="Times New Roman" w:hAnsi="Times New Roman" w:cs="Times New Roman"/>
-          <w:sz w:val="24"/>
-          <w:szCs w:val="24"/>
-        </w:rPr>
-        <w:t>Have a well-annotated genome to do experiments on how the Valley Oak is responding</w:t>
-      </w:r>
-    </w:p>
-    <w:p>
-      <w:pPr>
-        <w:rPr>
-          <w:rFonts w:ascii="Times New Roman" w:hAnsi="Times New Roman" w:cs="Times New Roman"/>
-          <w:sz w:val="24"/>
-          <w:szCs w:val="24"/>
-        </w:rPr>
-      </w:pPr>
-    </w:p>
-    <w:p>
-      <w:pPr>
-        <w:rPr>
-          <w:rFonts w:ascii="Times New Roman" w:hAnsi="Times New Roman" w:cs="Times New Roman"/>
-          <w:sz w:val="24"/>
-          <w:szCs w:val="24"/>
-        </w:rPr>
-      </w:pPr>
-      <w:r>
-        <w:rPr>
-          <w:rFonts w:ascii="Times New Roman" w:hAnsi="Times New Roman" w:cs="Times New Roman"/>
-          <w:sz w:val="24"/>
-          <w:szCs w:val="24"/>
-        </w:rPr>
-        <w:t>To climate changes in the environment (for instance climate change and the effect on the Valley</w:t>
-      </w:r>
-    </w:p>
-    <w:p>
-      <w:pPr>
-        <w:rPr>
-          <w:rFonts w:ascii="Times New Roman" w:hAnsi="Times New Roman" w:cs="Times New Roman"/>
-          <w:sz w:val="24"/>
-          <w:szCs w:val="24"/>
-        </w:rPr>
-      </w:pPr>
-    </w:p>
-    <w:p>
-      <w:pPr>
-        <w:rPr>
-          <w:rFonts w:ascii="Times New Roman" w:hAnsi="Times New Roman" w:cs="Times New Roman"/>
-          <w:sz w:val="24"/>
-          <w:szCs w:val="24"/>
-        </w:rPr>
-      </w:pPr>
-      <w:r>
-        <w:rPr>
-          <w:rFonts w:ascii="Times New Roman" w:hAnsi="Times New Roman" w:cs="Times New Roman"/>
-          <w:sz w:val="24"/>
-          <w:szCs w:val="24"/>
-        </w:rPr>
-        <w:t>Oak epigenome. To perform these epigenetic experiments, we need a well annotated genome.</w:t>
-      </w:r>
-    </w:p>
-    <w:p>
-      <w:pPr>
-        <w:rPr>
-          <w:rFonts w:ascii="Times New Roman" w:hAnsi="Times New Roman" w:cs="Times New Roman"/>
-          <w:sz w:val="24"/>
-          <w:szCs w:val="24"/>
-        </w:rPr>
-      </w:pPr>
-    </w:p>
-    <w:p>
-      <w:pPr>
-        <w:rPr>
-          <w:rFonts w:ascii="Times New Roman" w:hAnsi="Times New Roman" w:cs="Times New Roman"/>
-          <w:sz w:val="24"/>
-          <w:szCs w:val="24"/>
-        </w:rPr>
-      </w:pPr>
-      <w:r>
-        <w:rPr>
-          <w:rFonts w:ascii="Times New Roman" w:hAnsi="Times New Roman" w:cs="Times New Roman"/>
-          <w:sz w:val="24"/>
-          <w:szCs w:val="24"/>
-        </w:rPr>
-        <w:t xml:space="preserve">And by annotation, I meant identifying the genes possibly responsible for adaptation to climate </w:t>
-      </w:r>
-    </w:p>
-    <w:p>
-      <w:pPr>
-        <w:rPr>
-          <w:rFonts w:ascii="Times New Roman" w:hAnsi="Times New Roman" w:cs="Times New Roman"/>
-          <w:sz w:val="24"/>
-          <w:szCs w:val="24"/>
-        </w:rPr>
-      </w:pPr>
-      <w:r>
-        <w:rPr>
-          <w:rFonts w:ascii="Times New Roman" w:hAnsi="Times New Roman" w:cs="Times New Roman"/>
-          <w:sz w:val="24"/>
-          <w:szCs w:val="24"/>
-        </w:rPr>
-        <w:t>change?</w:t>
-      </w:r>
-    </w:p>
-    <w:p>
-      <w:pPr>
-        <w:rPr>
-          <w:rFonts w:ascii="Times New Roman" w:hAnsi="Times New Roman" w:cs="Times New Roman"/>
-          <w:sz w:val="24"/>
-          <w:szCs w:val="24"/>
-        </w:rPr>
-      </w:pPr>
-    </w:p>
-    <w:p>
-      <w:pPr>
-        <w:rPr>
-          <w:rFonts w:ascii="Times New Roman" w:hAnsi="Times New Roman" w:cs="Times New Roman"/>
-          <w:sz w:val="24"/>
-          <w:szCs w:val="24"/>
-        </w:rPr>
-      </w:pPr>
-      <w:r>
-        <w:rPr>
-          <w:rFonts w:ascii="Times New Roman" w:hAnsi="Times New Roman" w:cs="Times New Roman"/>
-          <w:sz w:val="24"/>
-          <w:szCs w:val="24"/>
-        </w:rPr>
-        <w:t xml:space="preserve">OUR CLASS IS TRYING TO REVISE THE DRAFT OF THE Q. lobata </w:t>
-      </w:r>
-      <w:r>
-        <w:rPr>
-          <w:rFonts w:ascii="Times New Roman" w:hAnsi="Times New Roman" w:cs="Times New Roman"/>
-          <w:sz w:val="24"/>
-          <w:szCs w:val="24"/>
-        </w:rPr>
-        <w:t xml:space="preserve">nuclear and chloroblast </w:t>
-      </w:r>
-      <w:r>
-        <w:rPr>
-          <w:rFonts w:ascii="Times New Roman" w:hAnsi="Times New Roman" w:cs="Times New Roman"/>
-          <w:sz w:val="24"/>
-          <w:szCs w:val="24"/>
-        </w:rPr>
-        <w:t>genome</w:t>
-      </w:r>
-      <w:r>
-        <w:rPr>
-          <w:rFonts w:ascii="Times New Roman" w:hAnsi="Times New Roman" w:cs="Times New Roman"/>
-          <w:sz w:val="24"/>
-          <w:szCs w:val="24"/>
-        </w:rPr>
-        <w:t>s</w:t>
-      </w:r>
-      <w:r>
-        <w:rPr>
-          <w:rFonts w:ascii="Times New Roman" w:hAnsi="Times New Roman" w:cs="Times New Roman"/>
-          <w:sz w:val="24"/>
-          <w:szCs w:val="24"/>
-        </w:rPr>
-        <w:t xml:space="preserve"> and possibly identify new gene sequences responsible for the plant’s adaptation  to climate change.</w:t>
+        <w:rPr>
+          <w:rFonts w:ascii="Times New Roman" w:hAnsi="Times New Roman" w:cs="Times New Roman"/>
+          <w:sz w:val="24"/>
+          <w:szCs w:val="24"/>
+        </w:rPr>
+        <w:t>.</w:t>
       </w:r>
     </w:p>
     <w:sectPr>

</xml_diff>